<commit_message>
Update specifications for various modules: - Revised versioning and release dates in SHIFT REGISTRATION, STAFF MANAGEMENT, STORE MANAGER, TASK GROUP MANAGER, and WORKFORCE DISPATCH specifications. - Enhanced clarity and structure in functional requirements, including detailed descriptions of user flows and business rules. - Improved consistency in terminology and formatting across documents. - Added error handling and performance requirements to ensure better user experience and system reliability.
</commit_message>
<xml_diff>
--- a/TLTK/SHIFT ASSIGNMENT SPECIFICATION.docx
+++ b/TLTK/SHIFT ASSIGNMENT SPECIFICATION.docx
@@ -1,6 +1,6 @@
 
 <file path=word/document.xml><?xml version="1.0" encoding="utf-8"?>
-<w:document xmlns:wpc="http://schemas.microsoft.com/office/word/2010/wordprocessingCanvas" xmlns:mc="http://schemas.openxmlformats.org/markup-compatibility/2006" xmlns:o="urn:schemas-microsoft-com:office:office" xmlns:r="http://schemas.openxmlformats.org/officeDocument/2006/relationships" xmlns:m="http://schemas.openxmlformats.org/officeDocument/2006/math" xmlns:v="urn:schemas-microsoft-com:vml" xmlns:wp14="http://schemas.microsoft.com/office/word/2010/wordprocessingDrawing" xmlns:wp="http://schemas.openxmlformats.org/drawingml/2006/wordprocessingDrawing" xmlns:w10="urn:schemas-microsoft-com:office:word" xmlns:w="http://schemas.openxmlformats.org/wordprocessingml/2006/main" xmlns:w14="http://schemas.microsoft.com/office/word/2010/wordml" xmlns:w15="http://schemas.microsoft.com/office/word/2012/wordml" xmlns:wpg="http://schemas.microsoft.com/office/word/2010/wordprocessingGroup" xmlns:wpi="http://schemas.microsoft.com/office/word/2010/wordprocessingInk" xmlns:wne="http://schemas.microsoft.com/office/word/2006/wordml" xmlns:wps="http://schemas.microsoft.com/office/word/2010/wordprocessingShape" mc:Ignorable="w14 w15 wp14">
+<w:document xmlns:wpc="http://schemas.microsoft.com/office/word/2010/wordprocessingCanvas" xmlns:cx="http://schemas.microsoft.com/office/drawing/2014/chartex" xmlns:mc="http://schemas.openxmlformats.org/markup-compatibility/2006" xmlns:o="urn:schemas-microsoft-com:office:office" xmlns:r="http://schemas.openxmlformats.org/officeDocument/2006/relationships" xmlns:m="http://schemas.openxmlformats.org/officeDocument/2006/math" xmlns:v="urn:schemas-microsoft-com:vml" xmlns:wp14="http://schemas.microsoft.com/office/word/2010/wordprocessingDrawing" xmlns:wp="http://schemas.openxmlformats.org/drawingml/2006/wordprocessingDrawing" xmlns:w10="urn:schemas-microsoft-com:office:word" xmlns:w="http://schemas.openxmlformats.org/wordprocessingml/2006/main" xmlns:w14="http://schemas.microsoft.com/office/word/2010/wordml" xmlns:w15="http://schemas.microsoft.com/office/word/2012/wordml" xmlns:w16se="http://schemas.microsoft.com/office/word/2015/wordml/symex" xmlns:wpg="http://schemas.microsoft.com/office/word/2010/wordprocessingGroup" xmlns:wpi="http://schemas.microsoft.com/office/word/2010/wordprocessingInk" xmlns:wne="http://schemas.microsoft.com/office/word/2006/wordml" xmlns:wps="http://schemas.microsoft.com/office/word/2010/wordprocessingShape" mc:Ignorable="w14 w15 w16se wp14">
   <w:body>
     <w:p>
       <w:pPr>
@@ -50,7 +50,14 @@
           <w:rFonts w:ascii="Google Sans" w:eastAsia="Google Sans" w:hAnsi="Google Sans" w:cs="Google Sans"/>
           <w:color w:val="1F1F1F"/>
         </w:rPr>
-        <w:t>PHIÊN BẢN: 1.5 (Cập nhật Điều kiện Gửi Phân công theo Chu kỳ)</w:t>
+        <w:t>PHIÊN BẢ</w:t>
+      </w:r>
+      <w:r>
+        <w:rPr>
+          <w:rFonts w:ascii="Google Sans" w:eastAsia="Google Sans" w:hAnsi="Google Sans" w:cs="Google Sans"/>
+          <w:color w:val="1F1F1F"/>
+        </w:rPr>
+        <w:t>N: 1.5</w:t>
       </w:r>
       <w:bookmarkStart w:id="0" w:name="_GoBack"/>
       <w:bookmarkEnd w:id="0"/>
@@ -470,7 +477,6 @@
           <w:rFonts w:ascii="Google Sans Text" w:eastAsia="Google Sans Text" w:hAnsi="Google Sans Text" w:cs="Google Sans Text"/>
           <w:color w:val="1F1F1F"/>
         </w:rPr>
-        <w:lastRenderedPageBreak/>
         <w:t>Nhân viên tự đăng ký ca làm việc (tính năng này thuộc màn hình "Đăng Ký Giờ Làm").</w:t>
       </w:r>
     </w:p>
@@ -494,7 +500,15 @@
           <w:rFonts w:ascii="Google Sans Text" w:eastAsia="Google Sans Text" w:hAnsi="Google Sans Text" w:cs="Google Sans Text"/>
           <w:color w:val="1F1F1F"/>
         </w:rPr>
-        <w:t>Xây dựng cấu trúc chi tiết cho Cơ sở dữ liệu (sẽ được thực hiện trong giai đoạn thiết kế kỹ thuật sau khi tài liệu này được phê duyệt).</w:t>
+        <w:t xml:space="preserve">Xây dựng cấu trúc chi tiết cho Cơ sở dữ liệu (sẽ được thực hiện trong giai đoạn thiết kế </w:t>
+      </w:r>
+      <w:r>
+        <w:rPr>
+          <w:rFonts w:ascii="Google Sans Text" w:eastAsia="Google Sans Text" w:hAnsi="Google Sans Text" w:cs="Google Sans Text"/>
+          <w:color w:val="1F1F1F"/>
+        </w:rPr>
+        <w:lastRenderedPageBreak/>
+        <w:t>kỹ thuật sau khi tài liệu này được phê duyệt).</w:t>
       </w:r>
     </w:p>
     <w:p>
@@ -1369,8 +1383,14 @@
         <w:rPr>
           <w:rFonts w:ascii="Google Sans Text" w:eastAsia="Google Sans Text" w:hAnsi="Google Sans Text" w:cs="Google Sans Text"/>
         </w:rPr>
+        <w:t xml:space="preserve">Mục tiêu: Phân công công việc hàng ngày cho nhân viên một cách hiệu quả, đảm bảo cân bằng khối lượng công việc giữa các vị trí và tối ưu hóa nguồn nhân lực dựa trên lịch đăng ký </w:t>
+      </w:r>
+      <w:r>
+        <w:rPr>
+          <w:rFonts w:ascii="Google Sans Text" w:eastAsia="Google Sans Text" w:hAnsi="Google Sans Text" w:cs="Google Sans Text"/>
+        </w:rPr>
         <w:lastRenderedPageBreak/>
-        <w:t>Mục tiêu: Phân công công việc hàng ngày cho nhân viên một cách hiệu quả, đảm bảo cân bằng khối lượng công việc giữa các vị trí và tối ưu hóa nguồn nhân lực dựa trên lịch đăng ký của nhân viên.</w:t>
+        <w:t>của nhân viên.</w:t>
       </w:r>
     </w:p>
     <w:p>
@@ -2151,7 +2171,6 @@
           <w:rFonts w:ascii="Google Sans" w:eastAsia="Google Sans" w:hAnsi="Google Sans" w:cs="Google Sans"/>
           <w:color w:val="1F1F1F"/>
         </w:rPr>
-        <w:lastRenderedPageBreak/>
         <w:t>2.3. Kiến Trúc Hệ Thống Tổng Quan (High-Level Architecture)</w:t>
       </w:r>
     </w:p>
@@ -2175,6 +2194,7 @@
           <w:rFonts w:ascii="Google Sans Text" w:eastAsia="Google Sans Text" w:hAnsi="Google Sans Text" w:cs="Google Sans Text"/>
           <w:color w:val="1F1F1F"/>
         </w:rPr>
+        <w:lastRenderedPageBreak/>
         <w:t>Hệ thống bao gồm:</w:t>
       </w:r>
     </w:p>
@@ -2844,7 +2864,6 @@
           <w:rFonts w:ascii="Google Sans Text" w:eastAsia="Google Sans Text" w:hAnsi="Google Sans Text" w:cs="Google Sans Text"/>
           <w:color w:val="1F1F1F"/>
         </w:rPr>
-        <w:lastRenderedPageBreak/>
         <w:t xml:space="preserve">Dưới mỗi cột Ngày sẽ có hai nút: </w:t>
       </w:r>
       <w:r>
@@ -2900,6 +2919,7 @@
           <w:rFonts w:ascii="Google Sans Text" w:eastAsia="Google Sans Text" w:hAnsi="Google Sans Text" w:cs="Google Sans Text"/>
           <w:color w:val="1F1F1F"/>
         </w:rPr>
+        <w:lastRenderedPageBreak/>
         <w:t xml:space="preserve">Một nút chính </w:t>
       </w:r>
       <w:r>
@@ -3592,15 +3612,22 @@
           <w:bCs/>
           <w:color w:val="1F1F1F"/>
         </w:rPr>
+        <w:t>Kiểm tra bắt buộc:</w:t>
+      </w:r>
+      <w:r>
+        <w:rPr>
+          <w:rFonts w:ascii="Google Sans Text" w:eastAsia="Google Sans Text" w:hAnsi="Google Sans Text" w:cs="Google Sans Text"/>
+          <w:color w:val="1F1F1F"/>
+        </w:rPr>
+        <w:t xml:space="preserve"> Khi lưu, hệ thống phải kiểm tra tất cả các ca đã được đăng ký trong </w:t>
+      </w:r>
+      <w:r>
+        <w:rPr>
+          <w:rFonts w:ascii="Google Sans Text" w:eastAsia="Google Sans Text" w:hAnsi="Google Sans Text" w:cs="Google Sans Text"/>
+          <w:color w:val="1F1F1F"/>
+        </w:rPr>
         <w:lastRenderedPageBreak/>
-        <w:t>Kiểm tra bắt buộc:</w:t>
-      </w:r>
-      <w:r>
-        <w:rPr>
-          <w:rFonts w:ascii="Google Sans Text" w:eastAsia="Google Sans Text" w:hAnsi="Google Sans Text" w:cs="Google Sans Text"/>
-          <w:color w:val="1F1F1F"/>
-        </w:rPr>
-        <w:t xml:space="preserve"> Khi lưu, hệ thống phải kiểm tra tất cả các ca đã được đăng ký trong ngày đó phải được gán vị trí. Nếu có ca nào chưa được gán, hệ thống phải báo lỗi và tô đỏ ô </w:t>
+        <w:t xml:space="preserve">ngày đó phải được gán vị trí. Nếu có ca nào chưa được gán, hệ thống phải báo lỗi và tô đỏ ô </w:t>
       </w:r>
       <w:r>
         <w:rPr>
@@ -4425,7 +4452,6 @@
           <w:rFonts w:ascii="Google Sans" w:eastAsia="Google Sans" w:hAnsi="Google Sans" w:cs="Google Sans"/>
           <w:color w:val="1F1F1F"/>
         </w:rPr>
-        <w:lastRenderedPageBreak/>
         <w:t>3.5. Tính năng: Cập Nhật Thống Kê Tỷ Lệ Công Việc</w:t>
       </w:r>
     </w:p>
@@ -4447,6 +4473,7 @@
         <w:rPr>
           <w:rFonts w:ascii="Google Sans Text" w:eastAsia="Google Sans Text" w:hAnsi="Google Sans Text" w:cs="Google Sans Text"/>
         </w:rPr>
+        <w:lastRenderedPageBreak/>
         <w:t>Mô tả: Tự động tính toán và hiển thị tỷ lệ phần trăm thời gian làm việc mà mỗi nhân viên được phân công cho từng vị trí công việc (Bảng Thống Kê).</w:t>
       </w:r>
     </w:p>
@@ -5135,7 +5162,6 @@
           <w:bCs/>
           <w:color w:val="1F1F1F"/>
         </w:rPr>
-        <w:lastRenderedPageBreak/>
         <w:t>Kiểm tra nghiệp vụ (Mandatory):</w:t>
       </w:r>
       <w:r>
@@ -5182,6 +5208,7 @@
           <w:rFonts w:ascii="Google Sans Text" w:eastAsia="Google Sans Text" w:hAnsi="Google Sans Text" w:cs="Google Sans Text"/>
           <w:color w:val="1F1F1F"/>
         </w:rPr>
+        <w:lastRenderedPageBreak/>
         <w:t>Nếu chưa đủ các ngày đã khóa, hệ thống báo lỗi và tô sáng các ngày/tuần chưa hoàn tất.</w:t>
       </w:r>
     </w:p>
@@ -5817,7 +5844,6 @@
           <w:bCs/>
           <w:color w:val="1F1F1F"/>
         </w:rPr>
-        <w:lastRenderedPageBreak/>
         <w:t>Phản hồi:</w:t>
       </w:r>
       <w:r>
@@ -5850,6 +5876,7 @@
           <w:bCs/>
           <w:color w:val="1F1F1F"/>
         </w:rPr>
+        <w:lastRenderedPageBreak/>
         <w:t>Thông báo:</w:t>
       </w:r>
       <w:r>
@@ -6218,8 +6245,8 @@
 </file>
 
 <file path=word/numbering.xml><?xml version="1.0" encoding="utf-8"?>
-<w:numbering xmlns:wpc="http://schemas.microsoft.com/office/word/2010/wordprocessingCanvas" xmlns:mc="http://schemas.openxmlformats.org/markup-compatibility/2006" xmlns:o="urn:schemas-microsoft-com:office:office" xmlns:r="http://schemas.openxmlformats.org/officeDocument/2006/relationships" xmlns:m="http://schemas.openxmlformats.org/officeDocument/2006/math" xmlns:v="urn:schemas-microsoft-com:vml" xmlns:wp14="http://schemas.microsoft.com/office/word/2010/wordprocessingDrawing" xmlns:wp="http://schemas.openxmlformats.org/drawingml/2006/wordprocessingDrawing" xmlns:w10="urn:schemas-microsoft-com:office:word" xmlns:w="http://schemas.openxmlformats.org/wordprocessingml/2006/main" xmlns:w14="http://schemas.microsoft.com/office/word/2010/wordml" xmlns:w15="http://schemas.microsoft.com/office/word/2012/wordml" xmlns:wpg="http://schemas.microsoft.com/office/word/2010/wordprocessingGroup" xmlns:wpi="http://schemas.microsoft.com/office/word/2010/wordprocessingInk" xmlns:wne="http://schemas.microsoft.com/office/word/2006/wordml" xmlns:wps="http://schemas.microsoft.com/office/word/2010/wordprocessingShape" mc:Ignorable="w14 w15 wp14">
-  <w:abstractNum w:abstractNumId="0">
+<w:numbering xmlns:wpc="http://schemas.microsoft.com/office/word/2010/wordprocessingCanvas" xmlns:cx="http://schemas.microsoft.com/office/drawing/2014/chartex" xmlns:mc="http://schemas.openxmlformats.org/markup-compatibility/2006" xmlns:o="urn:schemas-microsoft-com:office:office" xmlns:r="http://schemas.openxmlformats.org/officeDocument/2006/relationships" xmlns:m="http://schemas.openxmlformats.org/officeDocument/2006/math" xmlns:v="urn:schemas-microsoft-com:vml" xmlns:wp14="http://schemas.microsoft.com/office/word/2010/wordprocessingDrawing" xmlns:wp="http://schemas.openxmlformats.org/drawingml/2006/wordprocessingDrawing" xmlns:w10="urn:schemas-microsoft-com:office:word" xmlns:w="http://schemas.openxmlformats.org/wordprocessingml/2006/main" xmlns:w14="http://schemas.microsoft.com/office/word/2010/wordml" xmlns:w15="http://schemas.microsoft.com/office/word/2012/wordml" xmlns:w16se="http://schemas.microsoft.com/office/word/2015/wordml/symex" xmlns:wpg="http://schemas.microsoft.com/office/word/2010/wordprocessingGroup" xmlns:wpi="http://schemas.microsoft.com/office/word/2010/wordprocessingInk" xmlns:wne="http://schemas.microsoft.com/office/word/2006/wordml" xmlns:wps="http://schemas.microsoft.com/office/word/2010/wordprocessingShape" mc:Ignorable="w14 w15 w16se wp14">
+  <w:abstractNum w:abstractNumId="0" w15:restartNumberingAfterBreak="0">
     <w:nsid w:val="0829502F"/>
     <w:multiLevelType w:val="multilevel"/>
     <w:tmpl w:val="D6F869B6"/>
@@ -6440,7 +6467,7 @@
       </w:rPr>
     </w:lvl>
   </w:abstractNum>
-  <w:abstractNum w:abstractNumId="1">
+  <w:abstractNum w:abstractNumId="1" w15:restartNumberingAfterBreak="0">
     <w:nsid w:val="0A312F54"/>
     <w:multiLevelType w:val="multilevel"/>
     <w:tmpl w:val="D1A65E56"/>
@@ -6661,7 +6688,7 @@
       </w:rPr>
     </w:lvl>
   </w:abstractNum>
-  <w:abstractNum w:abstractNumId="2">
+  <w:abstractNum w:abstractNumId="2" w15:restartNumberingAfterBreak="0">
     <w:nsid w:val="0E947F7D"/>
     <w:multiLevelType w:val="multilevel"/>
     <w:tmpl w:val="5FC0BD5C"/>
@@ -6882,7 +6909,7 @@
       </w:rPr>
     </w:lvl>
   </w:abstractNum>
-  <w:abstractNum w:abstractNumId="3">
+  <w:abstractNum w:abstractNumId="3" w15:restartNumberingAfterBreak="0">
     <w:nsid w:val="100F3178"/>
     <w:multiLevelType w:val="multilevel"/>
     <w:tmpl w:val="0548F14A"/>
@@ -7103,7 +7130,7 @@
       </w:rPr>
     </w:lvl>
   </w:abstractNum>
-  <w:abstractNum w:abstractNumId="4">
+  <w:abstractNum w:abstractNumId="4" w15:restartNumberingAfterBreak="0">
     <w:nsid w:val="10163C60"/>
     <w:multiLevelType w:val="multilevel"/>
     <w:tmpl w:val="EDFC971A"/>
@@ -7324,7 +7351,7 @@
       </w:rPr>
     </w:lvl>
   </w:abstractNum>
-  <w:abstractNum w:abstractNumId="5">
+  <w:abstractNum w:abstractNumId="5" w15:restartNumberingAfterBreak="0">
     <w:nsid w:val="13846278"/>
     <w:multiLevelType w:val="multilevel"/>
     <w:tmpl w:val="D4348ACA"/>
@@ -7545,7 +7572,7 @@
       </w:rPr>
     </w:lvl>
   </w:abstractNum>
-  <w:abstractNum w:abstractNumId="6">
+  <w:abstractNum w:abstractNumId="6" w15:restartNumberingAfterBreak="0">
     <w:nsid w:val="1B3D2D99"/>
     <w:multiLevelType w:val="multilevel"/>
     <w:tmpl w:val="EC1A3CF2"/>
@@ -7766,7 +7793,7 @@
       </w:rPr>
     </w:lvl>
   </w:abstractNum>
-  <w:abstractNum w:abstractNumId="7">
+  <w:abstractNum w:abstractNumId="7" w15:restartNumberingAfterBreak="0">
     <w:nsid w:val="1F675F1A"/>
     <w:multiLevelType w:val="multilevel"/>
     <w:tmpl w:val="6F069F96"/>
@@ -7987,7 +8014,7 @@
       </w:rPr>
     </w:lvl>
   </w:abstractNum>
-  <w:abstractNum w:abstractNumId="8">
+  <w:abstractNum w:abstractNumId="8" w15:restartNumberingAfterBreak="0">
     <w:nsid w:val="2484217E"/>
     <w:multiLevelType w:val="multilevel"/>
     <w:tmpl w:val="24F4FF60"/>
@@ -8208,7 +8235,7 @@
       </w:rPr>
     </w:lvl>
   </w:abstractNum>
-  <w:abstractNum w:abstractNumId="9">
+  <w:abstractNum w:abstractNumId="9" w15:restartNumberingAfterBreak="0">
     <w:nsid w:val="25420FD3"/>
     <w:multiLevelType w:val="multilevel"/>
     <w:tmpl w:val="7DC6A68A"/>
@@ -8429,7 +8456,7 @@
       </w:rPr>
     </w:lvl>
   </w:abstractNum>
-  <w:abstractNum w:abstractNumId="10">
+  <w:abstractNum w:abstractNumId="10" w15:restartNumberingAfterBreak="0">
     <w:nsid w:val="27563D00"/>
     <w:multiLevelType w:val="multilevel"/>
     <w:tmpl w:val="D3EECB80"/>
@@ -8650,7 +8677,7 @@
       </w:rPr>
     </w:lvl>
   </w:abstractNum>
-  <w:abstractNum w:abstractNumId="11">
+  <w:abstractNum w:abstractNumId="11" w15:restartNumberingAfterBreak="0">
     <w:nsid w:val="2B1C7A1E"/>
     <w:multiLevelType w:val="multilevel"/>
     <w:tmpl w:val="4ECEBD38"/>
@@ -8871,7 +8898,7 @@
       </w:rPr>
     </w:lvl>
   </w:abstractNum>
-  <w:abstractNum w:abstractNumId="12">
+  <w:abstractNum w:abstractNumId="12" w15:restartNumberingAfterBreak="0">
     <w:nsid w:val="2E040F5D"/>
     <w:multiLevelType w:val="multilevel"/>
     <w:tmpl w:val="3A46E906"/>
@@ -9092,7 +9119,7 @@
       </w:rPr>
     </w:lvl>
   </w:abstractNum>
-  <w:abstractNum w:abstractNumId="13">
+  <w:abstractNum w:abstractNumId="13" w15:restartNumberingAfterBreak="0">
     <w:nsid w:val="32DC54CF"/>
     <w:multiLevelType w:val="multilevel"/>
     <w:tmpl w:val="C3B80506"/>
@@ -9313,7 +9340,7 @@
       </w:rPr>
     </w:lvl>
   </w:abstractNum>
-  <w:abstractNum w:abstractNumId="14">
+  <w:abstractNum w:abstractNumId="14" w15:restartNumberingAfterBreak="0">
     <w:nsid w:val="32FF1401"/>
     <w:multiLevelType w:val="multilevel"/>
     <w:tmpl w:val="29203BEA"/>
@@ -9534,7 +9561,7 @@
       </w:rPr>
     </w:lvl>
   </w:abstractNum>
-  <w:abstractNum w:abstractNumId="15">
+  <w:abstractNum w:abstractNumId="15" w15:restartNumberingAfterBreak="0">
     <w:nsid w:val="3677349B"/>
     <w:multiLevelType w:val="multilevel"/>
     <w:tmpl w:val="B4468C5E"/>
@@ -9755,7 +9782,7 @@
       </w:rPr>
     </w:lvl>
   </w:abstractNum>
-  <w:abstractNum w:abstractNumId="16">
+  <w:abstractNum w:abstractNumId="16" w15:restartNumberingAfterBreak="0">
     <w:nsid w:val="3E590D0F"/>
     <w:multiLevelType w:val="multilevel"/>
     <w:tmpl w:val="5D20EEF2"/>
@@ -9976,7 +10003,7 @@
       </w:rPr>
     </w:lvl>
   </w:abstractNum>
-  <w:abstractNum w:abstractNumId="17">
+  <w:abstractNum w:abstractNumId="17" w15:restartNumberingAfterBreak="0">
     <w:nsid w:val="3F100D2A"/>
     <w:multiLevelType w:val="multilevel"/>
     <w:tmpl w:val="5D5046DE"/>
@@ -10197,7 +10224,7 @@
       </w:rPr>
     </w:lvl>
   </w:abstractNum>
-  <w:abstractNum w:abstractNumId="18">
+  <w:abstractNum w:abstractNumId="18" w15:restartNumberingAfterBreak="0">
     <w:nsid w:val="44955AB6"/>
     <w:multiLevelType w:val="multilevel"/>
     <w:tmpl w:val="A6DA837A"/>
@@ -10418,7 +10445,7 @@
       </w:rPr>
     </w:lvl>
   </w:abstractNum>
-  <w:abstractNum w:abstractNumId="19">
+  <w:abstractNum w:abstractNumId="19" w15:restartNumberingAfterBreak="0">
     <w:nsid w:val="4A20674C"/>
     <w:multiLevelType w:val="multilevel"/>
     <w:tmpl w:val="25DCB652"/>
@@ -10639,7 +10666,7 @@
       </w:rPr>
     </w:lvl>
   </w:abstractNum>
-  <w:abstractNum w:abstractNumId="20">
+  <w:abstractNum w:abstractNumId="20" w15:restartNumberingAfterBreak="0">
     <w:nsid w:val="503E0DEC"/>
     <w:multiLevelType w:val="multilevel"/>
     <w:tmpl w:val="9C76E3C2"/>
@@ -10860,7 +10887,7 @@
       </w:rPr>
     </w:lvl>
   </w:abstractNum>
-  <w:abstractNum w:abstractNumId="21">
+  <w:abstractNum w:abstractNumId="21" w15:restartNumberingAfterBreak="0">
     <w:nsid w:val="513C376D"/>
     <w:multiLevelType w:val="multilevel"/>
     <w:tmpl w:val="0F023170"/>
@@ -11081,7 +11108,7 @@
       </w:rPr>
     </w:lvl>
   </w:abstractNum>
-  <w:abstractNum w:abstractNumId="22">
+  <w:abstractNum w:abstractNumId="22" w15:restartNumberingAfterBreak="0">
     <w:nsid w:val="589C26E3"/>
     <w:multiLevelType w:val="multilevel"/>
     <w:tmpl w:val="F8D47B20"/>
@@ -11302,7 +11329,7 @@
       </w:rPr>
     </w:lvl>
   </w:abstractNum>
-  <w:abstractNum w:abstractNumId="23">
+  <w:abstractNum w:abstractNumId="23" w15:restartNumberingAfterBreak="0">
     <w:nsid w:val="60625EC8"/>
     <w:multiLevelType w:val="multilevel"/>
     <w:tmpl w:val="CFF81950"/>
@@ -11523,7 +11550,7 @@
       </w:rPr>
     </w:lvl>
   </w:abstractNum>
-  <w:abstractNum w:abstractNumId="24">
+  <w:abstractNum w:abstractNumId="24" w15:restartNumberingAfterBreak="0">
     <w:nsid w:val="62594D5D"/>
     <w:multiLevelType w:val="multilevel"/>
     <w:tmpl w:val="65C47CB6"/>
@@ -11744,7 +11771,7 @@
       </w:rPr>
     </w:lvl>
   </w:abstractNum>
-  <w:abstractNum w:abstractNumId="25">
+  <w:abstractNum w:abstractNumId="25" w15:restartNumberingAfterBreak="0">
     <w:nsid w:val="69204191"/>
     <w:multiLevelType w:val="multilevel"/>
     <w:tmpl w:val="4A6691EA"/>
@@ -11965,7 +11992,7 @@
       </w:rPr>
     </w:lvl>
   </w:abstractNum>
-  <w:abstractNum w:abstractNumId="26">
+  <w:abstractNum w:abstractNumId="26" w15:restartNumberingAfterBreak="0">
     <w:nsid w:val="6AD81E06"/>
     <w:multiLevelType w:val="multilevel"/>
     <w:tmpl w:val="F1EEC1D6"/>
@@ -12186,7 +12213,7 @@
       </w:rPr>
     </w:lvl>
   </w:abstractNum>
-  <w:abstractNum w:abstractNumId="27">
+  <w:abstractNum w:abstractNumId="27" w15:restartNumberingAfterBreak="0">
     <w:nsid w:val="6B317627"/>
     <w:multiLevelType w:val="multilevel"/>
     <w:tmpl w:val="F566DC08"/>
@@ -12407,7 +12434,7 @@
       </w:rPr>
     </w:lvl>
   </w:abstractNum>
-  <w:abstractNum w:abstractNumId="28">
+  <w:abstractNum w:abstractNumId="28" w15:restartNumberingAfterBreak="0">
     <w:nsid w:val="6B905334"/>
     <w:multiLevelType w:val="multilevel"/>
     <w:tmpl w:val="76BA5818"/>
@@ -12628,7 +12655,7 @@
       </w:rPr>
     </w:lvl>
   </w:abstractNum>
-  <w:abstractNum w:abstractNumId="29">
+  <w:abstractNum w:abstractNumId="29" w15:restartNumberingAfterBreak="0">
     <w:nsid w:val="6F4F01A8"/>
     <w:multiLevelType w:val="multilevel"/>
     <w:tmpl w:val="6DDE4116"/>
@@ -12849,7 +12876,7 @@
       </w:rPr>
     </w:lvl>
   </w:abstractNum>
-  <w:abstractNum w:abstractNumId="30">
+  <w:abstractNum w:abstractNumId="30" w15:restartNumberingAfterBreak="0">
     <w:nsid w:val="792A2131"/>
     <w:multiLevelType w:val="multilevel"/>
     <w:tmpl w:val="FA9CB8A6"/>
@@ -13070,7 +13097,7 @@
       </w:rPr>
     </w:lvl>
   </w:abstractNum>
-  <w:abstractNum w:abstractNumId="31">
+  <w:abstractNum w:abstractNumId="31" w15:restartNumberingAfterBreak="0">
     <w:nsid w:val="7BEB459B"/>
     <w:multiLevelType w:val="multilevel"/>
     <w:tmpl w:val="4072D91C"/>
@@ -13291,7 +13318,7 @@
       </w:rPr>
     </w:lvl>
   </w:abstractNum>
-  <w:abstractNum w:abstractNumId="32">
+  <w:abstractNum w:abstractNumId="32" w15:restartNumberingAfterBreak="0">
     <w:nsid w:val="7E277445"/>
     <w:multiLevelType w:val="multilevel"/>
     <w:tmpl w:val="9FDC5BB8"/>
@@ -13615,7 +13642,7 @@
 </file>
 
 <file path=word/styles.xml><?xml version="1.0" encoding="utf-8"?>
-<w:styles xmlns:mc="http://schemas.openxmlformats.org/markup-compatibility/2006" xmlns:r="http://schemas.openxmlformats.org/officeDocument/2006/relationships" xmlns:w="http://schemas.openxmlformats.org/wordprocessingml/2006/main" xmlns:w14="http://schemas.microsoft.com/office/word/2010/wordml" xmlns:w15="http://schemas.microsoft.com/office/word/2012/wordml" mc:Ignorable="w14 w15">
+<w:styles xmlns:mc="http://schemas.openxmlformats.org/markup-compatibility/2006" xmlns:r="http://schemas.openxmlformats.org/officeDocument/2006/relationships" xmlns:w="http://schemas.openxmlformats.org/wordprocessingml/2006/main" xmlns:w14="http://schemas.microsoft.com/office/word/2010/wordml" xmlns:w15="http://schemas.microsoft.com/office/word/2012/wordml" xmlns:w16se="http://schemas.microsoft.com/office/word/2015/wordml/symex" mc:Ignorable="w14 w15 w16se">
   <w:docDefaults>
     <w:rPrDefault>
       <w:rPr>
@@ -14216,12 +14243,6 @@
     <w:tblPr>
       <w:tblStyleRowBandSize w:val="1"/>
       <w:tblStyleColBandSize w:val="1"/>
-      <w:tblCellMar>
-        <w:top w:w="100" w:type="dxa"/>
-        <w:left w:w="100" w:type="dxa"/>
-        <w:bottom w:w="100" w:type="dxa"/>
-        <w:right w:w="100" w:type="dxa"/>
-      </w:tblCellMar>
     </w:tblPr>
   </w:style>
   <w:style w:type="table" w:customStyle="1" w:styleId="a0">
@@ -14229,12 +14250,6 @@
     <w:tblPr>
       <w:tblStyleRowBandSize w:val="1"/>
       <w:tblStyleColBandSize w:val="1"/>
-      <w:tblCellMar>
-        <w:top w:w="100" w:type="dxa"/>
-        <w:left w:w="100" w:type="dxa"/>
-        <w:bottom w:w="100" w:type="dxa"/>
-        <w:right w:w="100" w:type="dxa"/>
-      </w:tblCellMar>
     </w:tblPr>
   </w:style>
 </w:styles>

</xml_diff>